<commit_message>
get RequestThrottle working correctly
</commit_message>
<xml_diff>
--- a/ccc-tools/doc/Nee-d.docx
+++ b/ccc-tools/doc/Nee-d.docx
@@ -11,7 +11,7 @@
           <wp:inline distT="0" distB="0" distL="0" distR="0">
             <wp:extent cx="4772025" cy="2453005"/>
             <wp:effectExtent l="0" t="0" r="0" b="0"/>
-            <wp:docPr id="2" name="Picture 2"/>
+            <wp:docPr id="1" name="Picture 1"/>
             <wp:cNvGraphicFramePr>
               <a:graphicFrameLocks xmlns:a="http://schemas.openxmlformats.org/drawingml/2006/main" noChangeAspect="1"/>
             </wp:cNvGraphicFramePr>
@@ -19,7 +19,7 @@
               <a:graphicData uri="http://schemas.openxmlformats.org/drawingml/2006/picture">
                 <pic:pic xmlns:pic="http://schemas.openxmlformats.org/drawingml/2006/picture">
                   <pic:nvPicPr>
-                    <pic:cNvPr id="0" name="Picture 2"/>
+                    <pic:cNvPr id="0" name="Picture 1"/>
                     <pic:cNvPicPr>
                       <a:picLocks noChangeAspect="1" noChangeArrowheads="1"/>
                     </pic:cNvPicPr>
@@ -117,8 +117,14 @@
       </w:r>
     </w:p>
     <w:p>
-      <w:proofErr w:type="spellStart"/>
-      <w:r>
+      <w:r>
+        <w:br w:type="page"/>
+      </w:r>
+    </w:p>
+    <w:p>
+      <w:proofErr w:type="spellStart"/>
+      <w:r>
+        <w:lastRenderedPageBreak/>
         <w:t>Servlet</w:t>
       </w:r>
       <w:proofErr w:type="spellEnd"/>
@@ -139,7 +145,6 @@
         <w:rPr>
           <w:noProof/>
         </w:rPr>
-        <w:lastRenderedPageBreak/>
         <w:drawing>
           <wp:inline distT="0" distB="0" distL="0" distR="0">
             <wp:extent cx="5943600" cy="2051709"/>
@@ -187,6 +192,350 @@
         </w:drawing>
       </w:r>
     </w:p>
+    <w:p>
+      <w:r>
+        <w:t>Controller - configurable timer and thread pools added</w:t>
+      </w:r>
+    </w:p>
+    <w:p>
+      <w:r>
+        <w:rPr>
+          <w:noProof/>
+        </w:rPr>
+        <w:drawing>
+          <wp:inline distT="0" distB="0" distL="0" distR="0">
+            <wp:extent cx="5777230" cy="2286000"/>
+            <wp:effectExtent l="0" t="0" r="0" b="0"/>
+            <wp:docPr id="5" name="Picture 2"/>
+            <wp:cNvGraphicFramePr>
+              <a:graphicFrameLocks xmlns:a="http://schemas.openxmlformats.org/drawingml/2006/main" noChangeAspect="1"/>
+            </wp:cNvGraphicFramePr>
+            <a:graphic xmlns:a="http://schemas.openxmlformats.org/drawingml/2006/main">
+              <a:graphicData uri="http://schemas.openxmlformats.org/drawingml/2006/picture">
+                <pic:pic xmlns:pic="http://schemas.openxmlformats.org/drawingml/2006/picture">
+                  <pic:nvPicPr>
+                    <pic:cNvPr id="0" name="Picture 2"/>
+                    <pic:cNvPicPr>
+                      <a:picLocks noChangeAspect="1" noChangeArrowheads="1"/>
+                    </pic:cNvPicPr>
+                  </pic:nvPicPr>
+                  <pic:blipFill>
+                    <a:blip r:embed="rId7" cstate="print"/>
+                    <a:srcRect/>
+                    <a:stretch>
+                      <a:fillRect/>
+                    </a:stretch>
+                  </pic:blipFill>
+                  <pic:spPr bwMode="auto">
+                    <a:xfrm>
+                      <a:off x="0" y="0"/>
+                      <a:ext cx="5777230" cy="2286000"/>
+                    </a:xfrm>
+                    <a:prstGeom prst="rect">
+                      <a:avLst/>
+                    </a:prstGeom>
+                    <a:noFill/>
+                    <a:ln w="9525">
+                      <a:noFill/>
+                      <a:miter lim="800000"/>
+                      <a:headEnd/>
+                      <a:tailEnd/>
+                    </a:ln>
+                  </pic:spPr>
+                </pic:pic>
+              </a:graphicData>
+            </a:graphic>
+          </wp:inline>
+        </w:drawing>
+      </w:r>
+    </w:p>
+    <w:p>
+      <w:r>
+        <w:br w:type="page"/>
+      </w:r>
+    </w:p>
+    <w:p>
+      <w:r>
+        <w:lastRenderedPageBreak/>
+        <w:t>Asynchronous Crest Client added</w:t>
+      </w:r>
+    </w:p>
+    <w:p>
+      <w:r>
+        <w:rPr>
+          <w:noProof/>
+        </w:rPr>
+        <w:drawing>
+          <wp:inline distT="0" distB="0" distL="0" distR="0">
+            <wp:extent cx="5943600" cy="3181359"/>
+            <wp:effectExtent l="0" t="0" r="0" b="0"/>
+            <wp:docPr id="9" name="Picture 6"/>
+            <wp:cNvGraphicFramePr>
+              <a:graphicFrameLocks xmlns:a="http://schemas.openxmlformats.org/drawingml/2006/main" noChangeAspect="1"/>
+            </wp:cNvGraphicFramePr>
+            <a:graphic xmlns:a="http://schemas.openxmlformats.org/drawingml/2006/main">
+              <a:graphicData uri="http://schemas.openxmlformats.org/drawingml/2006/picture">
+                <pic:pic xmlns:pic="http://schemas.openxmlformats.org/drawingml/2006/picture">
+                  <pic:nvPicPr>
+                    <pic:cNvPr id="0" name="Picture 6"/>
+                    <pic:cNvPicPr>
+                      <a:picLocks noChangeAspect="1" noChangeArrowheads="1"/>
+                    </pic:cNvPicPr>
+                  </pic:nvPicPr>
+                  <pic:blipFill>
+                    <a:blip r:embed="rId8" cstate="print"/>
+                    <a:srcRect/>
+                    <a:stretch>
+                      <a:fillRect/>
+                    </a:stretch>
+                  </pic:blipFill>
+                  <pic:spPr bwMode="auto">
+                    <a:xfrm>
+                      <a:off x="0" y="0"/>
+                      <a:ext cx="5943600" cy="3181359"/>
+                    </a:xfrm>
+                    <a:prstGeom prst="rect">
+                      <a:avLst/>
+                    </a:prstGeom>
+                    <a:noFill/>
+                    <a:ln w="9525">
+                      <a:noFill/>
+                      <a:miter lim="800000"/>
+                      <a:headEnd/>
+                      <a:tailEnd/>
+                    </a:ln>
+                  </pic:spPr>
+                </pic:pic>
+              </a:graphicData>
+            </a:graphic>
+          </wp:inline>
+        </w:drawing>
+      </w:r>
+    </w:p>
+    <w:p>
+      <w:r>
+        <w:t>Note:</w:t>
+      </w:r>
+    </w:p>
+    <w:p>
+      <w:r>
+        <w:t xml:space="preserve"> Some "</w:t>
+      </w:r>
+      <w:proofErr w:type="spellStart"/>
+      <w:r>
+        <w:t>ContactsWebPage</w:t>
+      </w:r>
+      <w:proofErr w:type="spellEnd"/>
+      <w:r>
+        <w:t xml:space="preserve"> calls </w:t>
+      </w:r>
+      <w:r>
+        <w:t xml:space="preserve">the static </w:t>
+      </w:r>
+      <w:r>
+        <w:t>get on the Contacts (</w:t>
+      </w:r>
+      <w:proofErr w:type="spellStart"/>
+      <w:r>
+        <w:t>CrestData</w:t>
+      </w:r>
+      <w:proofErr w:type="spellEnd"/>
+      <w:r>
+        <w:t xml:space="preserve">), which uses the </w:t>
+      </w:r>
+      <w:proofErr w:type="spellStart"/>
+      <w:r>
+        <w:t>CrestClient</w:t>
+      </w:r>
+      <w:proofErr w:type="spellEnd"/>
+      <w:r>
+        <w:t xml:space="preserve"> to instantiate the needed </w:t>
+      </w:r>
+      <w:proofErr w:type="spellStart"/>
+      <w:r>
+        <w:t>CrestGetTask</w:t>
+      </w:r>
+      <w:proofErr w:type="spellEnd"/>
+      <w:r>
+        <w:t xml:space="preserve"> and submit it to the </w:t>
+      </w:r>
+      <w:proofErr w:type="spellStart"/>
+      <w:r>
+        <w:t>BlockingExecutor</w:t>
+      </w:r>
+      <w:proofErr w:type="spellEnd"/>
+      <w:r>
+        <w:t xml:space="preserve">.  The </w:t>
+      </w:r>
+      <w:proofErr w:type="spellStart"/>
+      <w:r>
+        <w:t>ContactsWebPage</w:t>
+      </w:r>
+      <w:proofErr w:type="spellEnd"/>
+      <w:r>
+        <w:t xml:space="preserve"> call returns at this point, non-blocked.</w:t>
+      </w:r>
+      <w:r>
+        <w:t xml:space="preserve">  The remainder executes in its own thread obtained from the Executor.</w:t>
+      </w:r>
+    </w:p>
+    <w:p>
+      <w:r>
+        <w:t xml:space="preserve">The </w:t>
+      </w:r>
+      <w:proofErr w:type="spellStart"/>
+      <w:r>
+        <w:t>CrestGetTask</w:t>
+      </w:r>
+      <w:proofErr w:type="spellEnd"/>
+      <w:r>
+        <w:t xml:space="preserve"> will first </w:t>
+      </w:r>
+      <w:proofErr w:type="spellStart"/>
+      <w:r>
+        <w:t>waitAsNeeded</w:t>
+      </w:r>
+      <w:proofErr w:type="spellEnd"/>
+      <w:r>
+        <w:t xml:space="preserve"> on the </w:t>
+      </w:r>
+      <w:r>
+        <w:t xml:space="preserve">request </w:t>
+      </w:r>
+      <w:proofErr w:type="spellStart"/>
+      <w:proofErr w:type="gramStart"/>
+      <w:r>
+        <w:t>url's</w:t>
+      </w:r>
+      <w:proofErr w:type="spellEnd"/>
+      <w:proofErr w:type="gramEnd"/>
+      <w:r>
+        <w:t xml:space="preserve"> cache time</w:t>
+      </w:r>
+      <w:r>
+        <w:t xml:space="preserve"> (</w:t>
+      </w:r>
+      <w:proofErr w:type="spellStart"/>
+      <w:r>
+        <w:t>url</w:t>
+      </w:r>
+      <w:proofErr w:type="spellEnd"/>
+      <w:r>
+        <w:t xml:space="preserve"> specific </w:t>
+      </w:r>
+      <w:proofErr w:type="spellStart"/>
+      <w:r>
+        <w:t>RequestThrottle</w:t>
+      </w:r>
+      <w:proofErr w:type="spellEnd"/>
+      <w:r>
+        <w:t xml:space="preserve">), if this </w:t>
+      </w:r>
+      <w:proofErr w:type="spellStart"/>
+      <w:r>
+        <w:t>url</w:t>
+      </w:r>
+      <w:proofErr w:type="spellEnd"/>
+      <w:r>
+        <w:t xml:space="preserve"> has been seen before.  It </w:t>
+      </w:r>
+      <w:r>
+        <w:t xml:space="preserve">then </w:t>
+      </w:r>
+      <w:proofErr w:type="spellStart"/>
+      <w:r>
+        <w:t>waitAsNeeded</w:t>
+      </w:r>
+      <w:proofErr w:type="spellEnd"/>
+      <w:r>
+        <w:t xml:space="preserve"> on the generic </w:t>
+      </w:r>
+      <w:r>
+        <w:t xml:space="preserve">system wide </w:t>
+      </w:r>
+      <w:proofErr w:type="spellStart"/>
+      <w:r>
+        <w:t>RequestThrottle</w:t>
+      </w:r>
+      <w:proofErr w:type="spellEnd"/>
+      <w:r>
+        <w:t xml:space="preserve"> and then executes the request.  Note that the </w:t>
+      </w:r>
+      <w:proofErr w:type="spellStart"/>
+      <w:proofErr w:type="gramStart"/>
+      <w:r>
+        <w:t>url</w:t>
+      </w:r>
+      <w:proofErr w:type="spellEnd"/>
+      <w:proofErr w:type="gramEnd"/>
+      <w:r>
+        <w:t xml:space="preserve"> specific wait types are in the minutes.  When the request returns to the </w:t>
+      </w:r>
+      <w:proofErr w:type="spellStart"/>
+      <w:r>
+        <w:t>CrestGetTask</w:t>
+      </w:r>
+      <w:proofErr w:type="spellEnd"/>
+      <w:r>
+        <w:t xml:space="preserve"> object it uses </w:t>
+      </w:r>
+      <w:proofErr w:type="spellStart"/>
+      <w:r>
+        <w:t>Gson</w:t>
+      </w:r>
+      <w:proofErr w:type="spellEnd"/>
+      <w:r>
+        <w:t xml:space="preserve"> to convert the </w:t>
+      </w:r>
+      <w:proofErr w:type="spellStart"/>
+      <w:r>
+        <w:t>json</w:t>
+      </w:r>
+      <w:proofErr w:type="spellEnd"/>
+      <w:r>
+        <w:t xml:space="preserve"> string to the requested </w:t>
+      </w:r>
+      <w:proofErr w:type="spellStart"/>
+      <w:r>
+        <w:t>CrestData</w:t>
+      </w:r>
+      <w:proofErr w:type="spellEnd"/>
+      <w:r>
+        <w:t xml:space="preserve"> object.  The given </w:t>
+      </w:r>
+      <w:proofErr w:type="spellStart"/>
+      <w:r>
+        <w:t>CrestResponseCallback</w:t>
+      </w:r>
+      <w:proofErr w:type="spellEnd"/>
+      <w:r>
+        <w:t xml:space="preserve"> object (initially from </w:t>
+      </w:r>
+      <w:proofErr w:type="spellStart"/>
+      <w:r>
+        <w:t>ContactsWebPage</w:t>
+      </w:r>
+      <w:proofErr w:type="spellEnd"/>
+      <w:r>
+        <w:t xml:space="preserve"> call) is then called to </w:t>
+      </w:r>
+      <w:r>
+        <w:t>deliver</w:t>
+      </w:r>
+      <w:r>
+        <w:t xml:space="preserve"> it's requested </w:t>
+      </w:r>
+      <w:proofErr w:type="spellStart"/>
+      <w:r>
+        <w:t>CrestData</w:t>
+      </w:r>
+      <w:proofErr w:type="spellEnd"/>
+      <w:r>
+        <w:t xml:space="preserve"> object (Contacts in this example).</w:t>
+      </w:r>
+    </w:p>
+    <w:p/>
+    <w:p/>
     <w:sectPr>
       <w:pgSz w:w="12240" w:h="15840"/>
       <w:pgMar w:top="1440" w:right="1440" w:bottom="1440" w:left="1440" w:header="720" w:footer="720" w:gutter="0"/>

</xml_diff>

<commit_message>
updated docs with some caching info
</commit_message>
<xml_diff>
--- a/ccc-tools/doc/Nee-d.docx
+++ b/ccc-tools/doc/Nee-d.docx
@@ -2,6 +2,436 @@
 <file path=word/document.xml><?xml version="1.0" encoding="utf-8"?>
 <w:document xmlns:ve="http://schemas.openxmlformats.org/markup-compatibility/2006" xmlns:o="urn:schemas-microsoft-com:office:office" xmlns:r="http://schemas.openxmlformats.org/officeDocument/2006/relationships" xmlns:m="http://schemas.openxmlformats.org/officeDocument/2006/math" xmlns:v="urn:schemas-microsoft-com:vml" xmlns:wp="http://schemas.openxmlformats.org/drawingml/2006/wordprocessingDrawing" xmlns:w10="urn:schemas-microsoft-com:office:word" xmlns:w="http://schemas.openxmlformats.org/wordprocessingml/2006/main" xmlns:wne="http://schemas.microsoft.com/office/word/2006/wordml">
   <w:body>
+    <w:p>
+      <w:pPr>
+        <w:pStyle w:val="TOC1"/>
+        <w:tabs>
+          <w:tab w:val="right" w:leader="dot" w:pos="9350"/>
+        </w:tabs>
+        <w:rPr>
+          <w:noProof/>
+        </w:rPr>
+      </w:pPr>
+      <w:r>
+        <w:fldChar w:fldCharType="begin"/>
+      </w:r>
+      <w:r>
+        <w:instrText xml:space="preserve"> TOC \o "1-3" \h \z \u </w:instrText>
+      </w:r>
+      <w:r>
+        <w:fldChar w:fldCharType="separate"/>
+      </w:r>
+      <w:hyperlink w:anchor="_Toc455697623" w:history="1">
+        <w:r>
+          <w:rPr>
+            <w:rStyle w:val="Hyperlink"/>
+            <w:noProof/>
+          </w:rPr>
+          <w:t>Jar info</w:t>
+        </w:r>
+        <w:r>
+          <w:rPr>
+            <w:noProof/>
+            <w:webHidden/>
+          </w:rPr>
+          <w:tab/>
+        </w:r>
+        <w:r>
+          <w:rPr>
+            <w:noProof/>
+            <w:webHidden/>
+          </w:rPr>
+          <w:fldChar w:fldCharType="begin"/>
+        </w:r>
+        <w:r>
+          <w:rPr>
+            <w:noProof/>
+            <w:webHidden/>
+          </w:rPr>
+          <w:instrText xml:space="preserve"> PAGEREF _Toc455697623 \h </w:instrText>
+        </w:r>
+        <w:r>
+          <w:rPr>
+            <w:noProof/>
+            <w:webHidden/>
+          </w:rPr>
+        </w:r>
+        <w:r>
+          <w:rPr>
+            <w:noProof/>
+            <w:webHidden/>
+          </w:rPr>
+          <w:fldChar w:fldCharType="separate"/>
+        </w:r>
+        <w:r>
+          <w:rPr>
+            <w:noProof/>
+            <w:webHidden/>
+          </w:rPr>
+          <w:t>1</w:t>
+        </w:r>
+        <w:r>
+          <w:rPr>
+            <w:noProof/>
+            <w:webHidden/>
+          </w:rPr>
+          <w:fldChar w:fldCharType="end"/>
+        </w:r>
+      </w:hyperlink>
+    </w:p>
+    <w:p>
+      <w:pPr>
+        <w:pStyle w:val="TOC1"/>
+        <w:tabs>
+          <w:tab w:val="right" w:leader="dot" w:pos="9350"/>
+        </w:tabs>
+        <w:rPr>
+          <w:noProof/>
+        </w:rPr>
+      </w:pPr>
+      <w:hyperlink w:anchor="_Toc455697624" w:history="1">
+        <w:r>
+          <w:rPr>
+            <w:rStyle w:val="Hyperlink"/>
+            <w:noProof/>
+          </w:rPr>
+          <w:t>Servlet/Controller view</w:t>
+        </w:r>
+        <w:r>
+          <w:rPr>
+            <w:noProof/>
+            <w:webHidden/>
+          </w:rPr>
+          <w:tab/>
+        </w:r>
+        <w:r>
+          <w:rPr>
+            <w:noProof/>
+            <w:webHidden/>
+          </w:rPr>
+          <w:fldChar w:fldCharType="begin"/>
+        </w:r>
+        <w:r>
+          <w:rPr>
+            <w:noProof/>
+            <w:webHidden/>
+          </w:rPr>
+          <w:instrText xml:space="preserve"> PAGEREF _Toc455697624 \h </w:instrText>
+        </w:r>
+        <w:r>
+          <w:rPr>
+            <w:noProof/>
+            <w:webHidden/>
+          </w:rPr>
+        </w:r>
+        <w:r>
+          <w:rPr>
+            <w:noProof/>
+            <w:webHidden/>
+          </w:rPr>
+          <w:fldChar w:fldCharType="separate"/>
+        </w:r>
+        <w:r>
+          <w:rPr>
+            <w:noProof/>
+            <w:webHidden/>
+          </w:rPr>
+          <w:t>2</w:t>
+        </w:r>
+        <w:r>
+          <w:rPr>
+            <w:noProof/>
+            <w:webHidden/>
+          </w:rPr>
+          <w:fldChar w:fldCharType="end"/>
+        </w:r>
+      </w:hyperlink>
+    </w:p>
+    <w:p>
+      <w:pPr>
+        <w:pStyle w:val="TOC1"/>
+        <w:tabs>
+          <w:tab w:val="right" w:leader="dot" w:pos="9350"/>
+        </w:tabs>
+        <w:rPr>
+          <w:noProof/>
+        </w:rPr>
+      </w:pPr>
+      <w:hyperlink w:anchor="_Toc455697625" w:history="1">
+        <w:r>
+          <w:rPr>
+            <w:rStyle w:val="Hyperlink"/>
+            <w:noProof/>
+          </w:rPr>
+          <w:t>Servlet/webSession view</w:t>
+        </w:r>
+        <w:r>
+          <w:rPr>
+            <w:noProof/>
+            <w:webHidden/>
+          </w:rPr>
+          <w:tab/>
+        </w:r>
+        <w:r>
+          <w:rPr>
+            <w:noProof/>
+            <w:webHidden/>
+          </w:rPr>
+          <w:fldChar w:fldCharType="begin"/>
+        </w:r>
+        <w:r>
+          <w:rPr>
+            <w:noProof/>
+            <w:webHidden/>
+          </w:rPr>
+          <w:instrText xml:space="preserve"> PAGEREF _Toc455697625 \h </w:instrText>
+        </w:r>
+        <w:r>
+          <w:rPr>
+            <w:noProof/>
+            <w:webHidden/>
+          </w:rPr>
+        </w:r>
+        <w:r>
+          <w:rPr>
+            <w:noProof/>
+            <w:webHidden/>
+          </w:rPr>
+          <w:fldChar w:fldCharType="separate"/>
+        </w:r>
+        <w:r>
+          <w:rPr>
+            <w:noProof/>
+            <w:webHidden/>
+          </w:rPr>
+          <w:t>3</w:t>
+        </w:r>
+        <w:r>
+          <w:rPr>
+            <w:noProof/>
+            <w:webHidden/>
+          </w:rPr>
+          <w:fldChar w:fldCharType="end"/>
+        </w:r>
+      </w:hyperlink>
+    </w:p>
+    <w:p>
+      <w:pPr>
+        <w:pStyle w:val="TOC1"/>
+        <w:tabs>
+          <w:tab w:val="right" w:leader="dot" w:pos="9350"/>
+        </w:tabs>
+        <w:rPr>
+          <w:noProof/>
+        </w:rPr>
+      </w:pPr>
+      <w:hyperlink w:anchor="_Toc455697626" w:history="1">
+        <w:r>
+          <w:rPr>
+            <w:rStyle w:val="Hyperlink"/>
+            <w:noProof/>
+          </w:rPr>
+          <w:t>Controller - configurable timer and thread pools added</w:t>
+        </w:r>
+        <w:r>
+          <w:rPr>
+            <w:noProof/>
+            <w:webHidden/>
+          </w:rPr>
+          <w:tab/>
+        </w:r>
+        <w:r>
+          <w:rPr>
+            <w:noProof/>
+            <w:webHidden/>
+          </w:rPr>
+          <w:fldChar w:fldCharType="begin"/>
+        </w:r>
+        <w:r>
+          <w:rPr>
+            <w:noProof/>
+            <w:webHidden/>
+          </w:rPr>
+          <w:instrText xml:space="preserve"> PAGEREF _Toc455697626 \h </w:instrText>
+        </w:r>
+        <w:r>
+          <w:rPr>
+            <w:noProof/>
+            <w:webHidden/>
+          </w:rPr>
+        </w:r>
+        <w:r>
+          <w:rPr>
+            <w:noProof/>
+            <w:webHidden/>
+          </w:rPr>
+          <w:fldChar w:fldCharType="separate"/>
+        </w:r>
+        <w:r>
+          <w:rPr>
+            <w:noProof/>
+            <w:webHidden/>
+          </w:rPr>
+          <w:t>3</w:t>
+        </w:r>
+        <w:r>
+          <w:rPr>
+            <w:noProof/>
+            <w:webHidden/>
+          </w:rPr>
+          <w:fldChar w:fldCharType="end"/>
+        </w:r>
+      </w:hyperlink>
+    </w:p>
+    <w:p>
+      <w:pPr>
+        <w:pStyle w:val="TOC1"/>
+        <w:tabs>
+          <w:tab w:val="right" w:leader="dot" w:pos="9350"/>
+        </w:tabs>
+        <w:rPr>
+          <w:noProof/>
+        </w:rPr>
+      </w:pPr>
+      <w:hyperlink w:anchor="_Toc455697627" w:history="1">
+        <w:r>
+          <w:rPr>
+            <w:rStyle w:val="Hyperlink"/>
+            <w:noProof/>
+          </w:rPr>
+          <w:t>Asynchronous Crest Client added</w:t>
+        </w:r>
+        <w:r>
+          <w:rPr>
+            <w:noProof/>
+            <w:webHidden/>
+          </w:rPr>
+          <w:tab/>
+        </w:r>
+        <w:r>
+          <w:rPr>
+            <w:noProof/>
+            <w:webHidden/>
+          </w:rPr>
+          <w:fldChar w:fldCharType="begin"/>
+        </w:r>
+        <w:r>
+          <w:rPr>
+            <w:noProof/>
+            <w:webHidden/>
+          </w:rPr>
+          <w:instrText xml:space="preserve"> PAGEREF _Toc455697627 \h </w:instrText>
+        </w:r>
+        <w:r>
+          <w:rPr>
+            <w:noProof/>
+            <w:webHidden/>
+          </w:rPr>
+        </w:r>
+        <w:r>
+          <w:rPr>
+            <w:noProof/>
+            <w:webHidden/>
+          </w:rPr>
+          <w:fldChar w:fldCharType="separate"/>
+        </w:r>
+        <w:r>
+          <w:rPr>
+            <w:noProof/>
+            <w:webHidden/>
+          </w:rPr>
+          <w:t>4</w:t>
+        </w:r>
+        <w:r>
+          <w:rPr>
+            <w:noProof/>
+            <w:webHidden/>
+          </w:rPr>
+          <w:fldChar w:fldCharType="end"/>
+        </w:r>
+      </w:hyperlink>
+    </w:p>
+    <w:p>
+      <w:pPr>
+        <w:pStyle w:val="TOC1"/>
+        <w:tabs>
+          <w:tab w:val="right" w:leader="dot" w:pos="9350"/>
+        </w:tabs>
+        <w:rPr>
+          <w:noProof/>
+        </w:rPr>
+      </w:pPr>
+      <w:hyperlink w:anchor="_Toc455697628" w:history="1">
+        <w:r>
+          <w:rPr>
+            <w:rStyle w:val="Hyperlink"/>
+            <w:noProof/>
+          </w:rPr>
+          <w:t>The Data Cache</w:t>
+        </w:r>
+        <w:r>
+          <w:rPr>
+            <w:noProof/>
+            <w:webHidden/>
+          </w:rPr>
+          <w:tab/>
+        </w:r>
+        <w:r>
+          <w:rPr>
+            <w:noProof/>
+            <w:webHidden/>
+          </w:rPr>
+          <w:fldChar w:fldCharType="begin"/>
+        </w:r>
+        <w:r>
+          <w:rPr>
+            <w:noProof/>
+            <w:webHidden/>
+          </w:rPr>
+          <w:instrText xml:space="preserve"> PAGEREF _Toc455697628 \h </w:instrText>
+        </w:r>
+        <w:r>
+          <w:rPr>
+            <w:noProof/>
+            <w:webHidden/>
+          </w:rPr>
+        </w:r>
+        <w:r>
+          <w:rPr>
+            <w:noProof/>
+            <w:webHidden/>
+          </w:rPr>
+          <w:fldChar w:fldCharType="separate"/>
+        </w:r>
+        <w:r>
+          <w:rPr>
+            <w:noProof/>
+            <w:webHidden/>
+          </w:rPr>
+          <w:t>5</w:t>
+        </w:r>
+        <w:r>
+          <w:rPr>
+            <w:noProof/>
+            <w:webHidden/>
+          </w:rPr>
+          <w:fldChar w:fldCharType="end"/>
+        </w:r>
+      </w:hyperlink>
+    </w:p>
+    <w:p>
+      <w:pPr>
+        <w:pStyle w:val="Heading1"/>
+      </w:pPr>
+      <w:r>
+        <w:fldChar w:fldCharType="end"/>
+      </w:r>
+      <w:bookmarkStart w:id="0" w:name="_Toc455697623"/>
+      <w:r>
+        <w:t>Jar info</w:t>
+      </w:r>
+      <w:bookmarkEnd w:id="0"/>
+    </w:p>
     <w:p>
       <w:r>
         <w:rPr>
@@ -25,7 +455,7 @@
                     </pic:cNvPicPr>
                   </pic:nvPicPr>
                   <pic:blipFill>
-                    <a:blip r:embed="rId4" cstate="print"/>
+                    <a:blip r:embed="rId8" cstate="print"/>
                     <a:srcRect/>
                     <a:stretch>
                       <a:fillRect/>
@@ -55,14 +485,20 @@
       </w:r>
     </w:p>
     <w:p>
-      <w:proofErr w:type="spellStart"/>
-      <w:r>
+      <w:pPr>
+        <w:pStyle w:val="Heading1"/>
+      </w:pPr>
+      <w:bookmarkStart w:id="1" w:name="_Toc455697624"/>
+      <w:proofErr w:type="spellStart"/>
+      <w:r>
+        <w:lastRenderedPageBreak/>
         <w:t>Servlet</w:t>
       </w:r>
       <w:proofErr w:type="spellEnd"/>
       <w:r>
         <w:t>/Controller view</w:t>
       </w:r>
+      <w:bookmarkEnd w:id="1"/>
     </w:p>
     <w:p>
       <w:r>
@@ -87,7 +523,7 @@
                     </pic:cNvPicPr>
                   </pic:nvPicPr>
                   <pic:blipFill>
-                    <a:blip r:embed="rId5" cstate="print"/>
+                    <a:blip r:embed="rId9" cstate="print"/>
                     <a:srcRect/>
                     <a:stretch>
                       <a:fillRect/>
@@ -122,6 +558,10 @@
       </w:r>
     </w:p>
     <w:p>
+      <w:pPr>
+        <w:pStyle w:val="Heading1"/>
+      </w:pPr>
+      <w:bookmarkStart w:id="2" w:name="_Toc455697625"/>
       <w:proofErr w:type="spellStart"/>
       <w:r>
         <w:lastRenderedPageBreak/>
@@ -139,6 +579,7 @@
       <w:r>
         <w:t xml:space="preserve"> view</w:t>
       </w:r>
+      <w:bookmarkEnd w:id="2"/>
     </w:p>
     <w:p>
       <w:r>
@@ -163,7 +604,7 @@
                     </pic:cNvPicPr>
                   </pic:nvPicPr>
                   <pic:blipFill>
-                    <a:blip r:embed="rId6" cstate="print"/>
+                    <a:blip r:embed="rId10" cstate="print"/>
                     <a:srcRect/>
                     <a:stretch>
                       <a:fillRect/>
@@ -193,9 +634,14 @@
       </w:r>
     </w:p>
     <w:p>
+      <w:pPr>
+        <w:pStyle w:val="Heading1"/>
+      </w:pPr>
+      <w:bookmarkStart w:id="3" w:name="_Toc455697626"/>
       <w:r>
         <w:t>Controller - configurable timer and thread pools added</w:t>
       </w:r>
+      <w:bookmarkEnd w:id="3"/>
     </w:p>
     <w:p>
       <w:r>
@@ -220,7 +666,7 @@
                     </pic:cNvPicPr>
                   </pic:nvPicPr>
                   <pic:blipFill>
-                    <a:blip r:embed="rId7" cstate="print"/>
+                    <a:blip r:embed="rId11" cstate="print"/>
                     <a:srcRect/>
                     <a:stretch>
                       <a:fillRect/>
@@ -255,10 +701,15 @@
       </w:r>
     </w:p>
     <w:p>
+      <w:pPr>
+        <w:pStyle w:val="Heading1"/>
+      </w:pPr>
+      <w:bookmarkStart w:id="4" w:name="_Toc455697627"/>
       <w:r>
         <w:lastRenderedPageBreak/>
         <w:t>Asynchronous Crest Client added</w:t>
       </w:r>
+      <w:bookmarkEnd w:id="4"/>
     </w:p>
     <w:p>
       <w:r>
@@ -283,7 +734,7 @@
                     </pic:cNvPicPr>
                   </pic:nvPicPr>
                   <pic:blipFill>
-                    <a:blip r:embed="rId8" cstate="print"/>
+                    <a:blip r:embed="rId12" cstate="print"/>
                     <a:srcRect/>
                     <a:stretch>
                       <a:fillRect/>
@@ -523,7 +974,15 @@
         <w:t>deliver</w:t>
       </w:r>
       <w:r>
-        <w:t xml:space="preserve"> it's requested </w:t>
+        <w:t xml:space="preserve"> </w:t>
+      </w:r>
+      <w:proofErr w:type="gramStart"/>
+      <w:r>
+        <w:t>it's</w:t>
+      </w:r>
+      <w:proofErr w:type="gramEnd"/>
+      <w:r>
+        <w:t xml:space="preserve"> requested </w:t>
       </w:r>
       <w:proofErr w:type="spellStart"/>
       <w:r>
@@ -534,8 +993,302 @@
         <w:t xml:space="preserve"> object (Contacts in this example).</w:t>
       </w:r>
     </w:p>
+    <w:p>
+      <w:r>
+        <w:br w:type="page"/>
+      </w:r>
+    </w:p>
     <w:p/>
-    <w:p/>
+    <w:p>
+      <w:pPr>
+        <w:rPr>
+          <w:rStyle w:val="Heading1Char"/>
+        </w:rPr>
+      </w:pPr>
+      <w:bookmarkStart w:id="5" w:name="_Toc455697628"/>
+      <w:r>
+        <w:rPr>
+          <w:rStyle w:val="Heading1Char"/>
+        </w:rPr>
+        <w:t>The Data Cache</w:t>
+      </w:r>
+      <w:bookmarkEnd w:id="5"/>
+    </w:p>
+    <w:p>
+      <w:pPr>
+        <w:rPr>
+          <w:rStyle w:val="Heading1Char"/>
+        </w:rPr>
+      </w:pPr>
+    </w:p>
+    <w:p>
+      <w:pPr>
+        <w:rPr>
+          <w:rStyle w:val="Heading1Char"/>
+        </w:rPr>
+      </w:pPr>
+      <w:r>
+        <w:rPr>
+          <w:rFonts w:asciiTheme="majorHAnsi" w:eastAsiaTheme="majorEastAsia" w:hAnsiTheme="majorHAnsi" w:cstheme="majorBidi"/>
+          <w:b/>
+          <w:bCs/>
+          <w:noProof/>
+          <w:color w:val="365F91" w:themeColor="accent1" w:themeShade="BF"/>
+          <w:sz w:val="28"/>
+          <w:szCs w:val="28"/>
+        </w:rPr>
+        <w:drawing>
+          <wp:inline distT="0" distB="0" distL="0" distR="0">
+            <wp:extent cx="5943600" cy="3760525"/>
+            <wp:effectExtent l="0" t="0" r="0" b="0"/>
+            <wp:docPr id="6" name="Picture 2"/>
+            <wp:cNvGraphicFramePr>
+              <a:graphicFrameLocks xmlns:a="http://schemas.openxmlformats.org/drawingml/2006/main" noChangeAspect="1"/>
+            </wp:cNvGraphicFramePr>
+            <a:graphic xmlns:a="http://schemas.openxmlformats.org/drawingml/2006/main">
+              <a:graphicData uri="http://schemas.openxmlformats.org/drawingml/2006/picture">
+                <pic:pic xmlns:pic="http://schemas.openxmlformats.org/drawingml/2006/picture">
+                  <pic:nvPicPr>
+                    <pic:cNvPr id="0" name="Picture 2"/>
+                    <pic:cNvPicPr>
+                      <a:picLocks noChangeAspect="1" noChangeArrowheads="1"/>
+                    </pic:cNvPicPr>
+                  </pic:nvPicPr>
+                  <pic:blipFill>
+                    <a:blip r:embed="rId13" cstate="print"/>
+                    <a:srcRect/>
+                    <a:stretch>
+                      <a:fillRect/>
+                    </a:stretch>
+                  </pic:blipFill>
+                  <pic:spPr bwMode="auto">
+                    <a:xfrm>
+                      <a:off x="0" y="0"/>
+                      <a:ext cx="5943600" cy="3760525"/>
+                    </a:xfrm>
+                    <a:prstGeom prst="rect">
+                      <a:avLst/>
+                    </a:prstGeom>
+                    <a:noFill/>
+                    <a:ln w="9525">
+                      <a:noFill/>
+                      <a:miter lim="800000"/>
+                      <a:headEnd/>
+                      <a:tailEnd/>
+                    </a:ln>
+                  </pic:spPr>
+                </pic:pic>
+              </a:graphicData>
+            </a:graphic>
+          </wp:inline>
+        </w:drawing>
+      </w:r>
+    </w:p>
+    <w:p>
+      <w:r>
+        <w:t>Note:</w:t>
+      </w:r>
+    </w:p>
+    <w:p>
+      <w:r>
+        <w:t xml:space="preserve"> The cache is going to be bitching.  For those not in the know, when I was a teen bitching meant cool. </w:t>
+      </w:r>
+      <w:hyperlink r:id="rId14" w:history="1">
+        <w:r>
+          <w:rPr>
+            <w:rStyle w:val="Hyperlink"/>
+          </w:rPr>
+          <w:t>https://www.youtube.com/watch?v=05AeeEIbnsM</w:t>
+        </w:r>
+      </w:hyperlink>
+      <w:r>
+        <w:t xml:space="preserve"> </w:t>
+      </w:r>
+    </w:p>
+    <w:p>
+      <w:r>
+        <w:t xml:space="preserve">The </w:t>
+      </w:r>
+      <w:proofErr w:type="spellStart"/>
+      <w:r>
+        <w:t>DataCache</w:t>
+      </w:r>
+      <w:proofErr w:type="spellEnd"/>
+      <w:r>
+        <w:t xml:space="preserve"> exposes two getters for each unique </w:t>
+      </w:r>
+      <w:proofErr w:type="spellStart"/>
+      <w:r>
+        <w:t>EveData</w:t>
+      </w:r>
+      <w:proofErr w:type="spellEnd"/>
+      <w:r>
+        <w:t xml:space="preserve"> type (xml and/or crest </w:t>
+      </w:r>
+      <w:proofErr w:type="spellStart"/>
+      <w:proofErr w:type="gramStart"/>
+      <w:r>
+        <w:t>api</w:t>
+      </w:r>
+      <w:proofErr w:type="spellEnd"/>
+      <w:proofErr w:type="gramEnd"/>
+      <w:r>
+        <w:t xml:space="preserve">).  </w:t>
+      </w:r>
+      <w:proofErr w:type="gramStart"/>
+      <w:r>
+        <w:t>Contracts is</w:t>
+      </w:r>
+      <w:proofErr w:type="gramEnd"/>
+      <w:r>
+        <w:t xml:space="preserve"> shown as one of the many.</w:t>
+      </w:r>
+    </w:p>
+    <w:p>
+      <w:pPr>
+        <w:pStyle w:val="ListParagraph"/>
+        <w:numPr>
+          <w:ilvl w:val="0"/>
+          <w:numId w:val="1"/>
+        </w:numPr>
+      </w:pPr>
+      <w:proofErr w:type="spellStart"/>
+      <w:r>
+        <w:t>DataCache.getContracts.get</w:t>
+      </w:r>
+      <w:proofErr w:type="spellEnd"/>
+      <w:r>
+        <w:t>(</w:t>
+      </w:r>
+      <w:proofErr w:type="spellStart"/>
+      <w:r>
+        <w:t>CrestClientInfo</w:t>
+      </w:r>
+      <w:proofErr w:type="spellEnd"/>
+      <w:r>
+        <w:t xml:space="preserve"> </w:t>
+      </w:r>
+      <w:proofErr w:type="spellStart"/>
+      <w:r>
+        <w:t>cinfo</w:t>
+      </w:r>
+      <w:proofErr w:type="spellEnd"/>
+      <w:r>
+        <w:t>)</w:t>
+      </w:r>
+    </w:p>
+    <w:p>
+      <w:pPr>
+        <w:pStyle w:val="ListParagraph"/>
+        <w:numPr>
+          <w:ilvl w:val="0"/>
+          <w:numId w:val="1"/>
+        </w:numPr>
+      </w:pPr>
+      <w:proofErr w:type="spellStart"/>
+      <w:r>
+        <w:t>DataCache.getContracts.get</w:t>
+      </w:r>
+      <w:proofErr w:type="spellEnd"/>
+      <w:r>
+        <w:t>(</w:t>
+      </w:r>
+      <w:proofErr w:type="spellStart"/>
+      <w:r>
+        <w:t>CrestClientInfo</w:t>
+      </w:r>
+      <w:proofErr w:type="spellEnd"/>
+      <w:r>
+        <w:t xml:space="preserve"> </w:t>
+      </w:r>
+      <w:proofErr w:type="spellStart"/>
+      <w:r>
+        <w:t>cinfo</w:t>
+      </w:r>
+      <w:proofErr w:type="spellEnd"/>
+      <w:r>
+        <w:t xml:space="preserve">, </w:t>
+      </w:r>
+      <w:proofErr w:type="spellStart"/>
+      <w:r>
+        <w:t>CrestClientInfo</w:t>
+      </w:r>
+      <w:proofErr w:type="spellEnd"/>
+      <w:r>
+        <w:t xml:space="preserve"> </w:t>
+      </w:r>
+      <w:proofErr w:type="spellStart"/>
+      <w:r>
+        <w:t>friendInfo</w:t>
+      </w:r>
+      <w:proofErr w:type="spellEnd"/>
+      <w:r>
+        <w:t>)</w:t>
+      </w:r>
+    </w:p>
+    <w:p>
+      <w:proofErr w:type="spellStart"/>
+      <w:r>
+        <w:t>CrestClientInfo</w:t>
+      </w:r>
+      <w:proofErr w:type="spellEnd"/>
+      <w:r>
+        <w:t xml:space="preserve"> contains a User object which will be provided by the database.  I won't go into it here, but that user will also be tied into </w:t>
+      </w:r>
+      <w:proofErr w:type="spellStart"/>
+      <w:r>
+        <w:t>AccessGroup's</w:t>
+      </w:r>
+      <w:proofErr w:type="spellEnd"/>
+      <w:r>
+        <w:t xml:space="preserve"> and Rights objects that will be used by the second getter above to determine if the caller (</w:t>
+      </w:r>
+      <w:proofErr w:type="spellStart"/>
+      <w:r>
+        <w:t>cinfo</w:t>
+      </w:r>
+      <w:proofErr w:type="spellEnd"/>
+      <w:r>
+        <w:t xml:space="preserve">) should be able to access the </w:t>
+      </w:r>
+      <w:proofErr w:type="spellStart"/>
+      <w:r>
+        <w:t>friendInfo's</w:t>
+      </w:r>
+      <w:proofErr w:type="spellEnd"/>
+      <w:r>
+        <w:t xml:space="preserve"> Contracts.</w:t>
+      </w:r>
+    </w:p>
+    <w:p>
+      <w:r>
+        <w:t xml:space="preserve">An Event firing mechanism will also be provided where </w:t>
+      </w:r>
+      <w:proofErr w:type="spellStart"/>
+      <w:r>
+        <w:t>SomeWebPage</w:t>
+      </w:r>
+      <w:proofErr w:type="spellEnd"/>
+      <w:r>
+        <w:t xml:space="preserve"> can register a callback listener on some watched </w:t>
+      </w:r>
+      <w:proofErr w:type="spellStart"/>
+      <w:r>
+        <w:t>EveData</w:t>
+      </w:r>
+      <w:proofErr w:type="spellEnd"/>
+      <w:r>
+        <w:t xml:space="preserve"> (i.e. Contracts).  I'll implement equals methods on all of the </w:t>
+      </w:r>
+      <w:proofErr w:type="spellStart"/>
+      <w:r>
+        <w:t>EveData</w:t>
+      </w:r>
+      <w:proofErr w:type="spellEnd"/>
+      <w:r>
+        <w:t xml:space="preserve"> implementations so these events can be fired on change only seen.</w:t>
+      </w:r>
+    </w:p>
     <w:sectPr>
       <w:pgSz w:w="12240" w:h="15840"/>
       <w:pgMar w:top="1440" w:right="1440" w:bottom="1440" w:left="1440" w:header="720" w:footer="720" w:gutter="0"/>
@@ -544,6 +1297,177 @@
     </w:sectPr>
   </w:body>
 </w:document>
+</file>
+
+<file path=word/endnotes.xml><?xml version="1.0" encoding="utf-8"?>
+<w:endnotes xmlns:ve="http://schemas.openxmlformats.org/markup-compatibility/2006" xmlns:o="urn:schemas-microsoft-com:office:office" xmlns:r="http://schemas.openxmlformats.org/officeDocument/2006/relationships" xmlns:m="http://schemas.openxmlformats.org/officeDocument/2006/math" xmlns:v="urn:schemas-microsoft-com:vml" xmlns:wp="http://schemas.openxmlformats.org/drawingml/2006/wordprocessingDrawing" xmlns:w10="urn:schemas-microsoft-com:office:word" xmlns:w="http://schemas.openxmlformats.org/wordprocessingml/2006/main" xmlns:wne="http://schemas.microsoft.com/office/word/2006/wordml">
+  <w:endnote w:type="separator" w:id="-1">
+    <w:p>
+      <w:pPr>
+        <w:spacing w:after="0" w:line="240" w:lineRule="auto"/>
+      </w:pPr>
+      <w:r>
+        <w:separator/>
+      </w:r>
+    </w:p>
+  </w:endnote>
+  <w:endnote w:type="continuationSeparator" w:id="0">
+    <w:p>
+      <w:pPr>
+        <w:spacing w:after="0" w:line="240" w:lineRule="auto"/>
+      </w:pPr>
+      <w:r>
+        <w:continuationSeparator/>
+      </w:r>
+    </w:p>
+  </w:endnote>
+</w:endnotes>
+</file>
+
+<file path=word/footnotes.xml><?xml version="1.0" encoding="utf-8"?>
+<w:footnotes xmlns:ve="http://schemas.openxmlformats.org/markup-compatibility/2006" xmlns:o="urn:schemas-microsoft-com:office:office" xmlns:r="http://schemas.openxmlformats.org/officeDocument/2006/relationships" xmlns:m="http://schemas.openxmlformats.org/officeDocument/2006/math" xmlns:v="urn:schemas-microsoft-com:vml" xmlns:wp="http://schemas.openxmlformats.org/drawingml/2006/wordprocessingDrawing" xmlns:w10="urn:schemas-microsoft-com:office:word" xmlns:w="http://schemas.openxmlformats.org/wordprocessingml/2006/main" xmlns:wne="http://schemas.microsoft.com/office/word/2006/wordml">
+  <w:footnote w:type="separator" w:id="-1">
+    <w:p>
+      <w:pPr>
+        <w:spacing w:after="0" w:line="240" w:lineRule="auto"/>
+      </w:pPr>
+      <w:r>
+        <w:separator/>
+      </w:r>
+    </w:p>
+  </w:footnote>
+  <w:footnote w:type="continuationSeparator" w:id="0">
+    <w:p>
+      <w:pPr>
+        <w:spacing w:after="0" w:line="240" w:lineRule="auto"/>
+      </w:pPr>
+      <w:r>
+        <w:continuationSeparator/>
+      </w:r>
+    </w:p>
+  </w:footnote>
+</w:footnotes>
+</file>
+
+<file path=word/numbering.xml><?xml version="1.0" encoding="utf-8"?>
+<w:numbering xmlns:ve="http://schemas.openxmlformats.org/markup-compatibility/2006" xmlns:o="urn:schemas-microsoft-com:office:office" xmlns:r="http://schemas.openxmlformats.org/officeDocument/2006/relationships" xmlns:m="http://schemas.openxmlformats.org/officeDocument/2006/math" xmlns:v="urn:schemas-microsoft-com:vml" xmlns:wp="http://schemas.openxmlformats.org/drawingml/2006/wordprocessingDrawing" xmlns:w10="urn:schemas-microsoft-com:office:word" xmlns:w="http://schemas.openxmlformats.org/wordprocessingml/2006/main" xmlns:wne="http://schemas.microsoft.com/office/word/2006/wordml">
+  <w:abstractNum w:abstractNumId="0">
+    <w:nsid w:val="099B3AB0"/>
+    <w:multiLevelType w:val="hybridMultilevel"/>
+    <w:tmpl w:val="4FE46F0C"/>
+    <w:lvl w:ilvl="0" w:tplc="04090001">
+      <w:start w:val="1"/>
+      <w:numFmt w:val="bullet"/>
+      <w:lvlText w:val=""/>
+      <w:lvlJc w:val="left"/>
+      <w:pPr>
+        <w:ind w:left="720" w:hanging="360"/>
+      </w:pPr>
+      <w:rPr>
+        <w:rFonts w:ascii="Symbol" w:hAnsi="Symbol" w:hint="default"/>
+      </w:rPr>
+    </w:lvl>
+    <w:lvl w:ilvl="1" w:tplc="04090003" w:tentative="1">
+      <w:start w:val="1"/>
+      <w:numFmt w:val="bullet"/>
+      <w:lvlText w:val="o"/>
+      <w:lvlJc w:val="left"/>
+      <w:pPr>
+        <w:ind w:left="1440" w:hanging="360"/>
+      </w:pPr>
+      <w:rPr>
+        <w:rFonts w:ascii="Courier New" w:hAnsi="Courier New" w:cs="Courier New" w:hint="default"/>
+      </w:rPr>
+    </w:lvl>
+    <w:lvl w:ilvl="2" w:tplc="04090005" w:tentative="1">
+      <w:start w:val="1"/>
+      <w:numFmt w:val="bullet"/>
+      <w:lvlText w:val=""/>
+      <w:lvlJc w:val="left"/>
+      <w:pPr>
+        <w:ind w:left="2160" w:hanging="360"/>
+      </w:pPr>
+      <w:rPr>
+        <w:rFonts w:ascii="Wingdings" w:hAnsi="Wingdings" w:hint="default"/>
+      </w:rPr>
+    </w:lvl>
+    <w:lvl w:ilvl="3" w:tplc="04090001" w:tentative="1">
+      <w:start w:val="1"/>
+      <w:numFmt w:val="bullet"/>
+      <w:lvlText w:val=""/>
+      <w:lvlJc w:val="left"/>
+      <w:pPr>
+        <w:ind w:left="2880" w:hanging="360"/>
+      </w:pPr>
+      <w:rPr>
+        <w:rFonts w:ascii="Symbol" w:hAnsi="Symbol" w:hint="default"/>
+      </w:rPr>
+    </w:lvl>
+    <w:lvl w:ilvl="4" w:tplc="04090003" w:tentative="1">
+      <w:start w:val="1"/>
+      <w:numFmt w:val="bullet"/>
+      <w:lvlText w:val="o"/>
+      <w:lvlJc w:val="left"/>
+      <w:pPr>
+        <w:ind w:left="3600" w:hanging="360"/>
+      </w:pPr>
+      <w:rPr>
+        <w:rFonts w:ascii="Courier New" w:hAnsi="Courier New" w:cs="Courier New" w:hint="default"/>
+      </w:rPr>
+    </w:lvl>
+    <w:lvl w:ilvl="5" w:tplc="04090005" w:tentative="1">
+      <w:start w:val="1"/>
+      <w:numFmt w:val="bullet"/>
+      <w:lvlText w:val=""/>
+      <w:lvlJc w:val="left"/>
+      <w:pPr>
+        <w:ind w:left="4320" w:hanging="360"/>
+      </w:pPr>
+      <w:rPr>
+        <w:rFonts w:ascii="Wingdings" w:hAnsi="Wingdings" w:hint="default"/>
+      </w:rPr>
+    </w:lvl>
+    <w:lvl w:ilvl="6" w:tplc="04090001" w:tentative="1">
+      <w:start w:val="1"/>
+      <w:numFmt w:val="bullet"/>
+      <w:lvlText w:val=""/>
+      <w:lvlJc w:val="left"/>
+      <w:pPr>
+        <w:ind w:left="5040" w:hanging="360"/>
+      </w:pPr>
+      <w:rPr>
+        <w:rFonts w:ascii="Symbol" w:hAnsi="Symbol" w:hint="default"/>
+      </w:rPr>
+    </w:lvl>
+    <w:lvl w:ilvl="7" w:tplc="04090003" w:tentative="1">
+      <w:start w:val="1"/>
+      <w:numFmt w:val="bullet"/>
+      <w:lvlText w:val="o"/>
+      <w:lvlJc w:val="left"/>
+      <w:pPr>
+        <w:ind w:left="5760" w:hanging="360"/>
+      </w:pPr>
+      <w:rPr>
+        <w:rFonts w:ascii="Courier New" w:hAnsi="Courier New" w:cs="Courier New" w:hint="default"/>
+      </w:rPr>
+    </w:lvl>
+    <w:lvl w:ilvl="8" w:tplc="04090005" w:tentative="1">
+      <w:start w:val="1"/>
+      <w:numFmt w:val="bullet"/>
+      <w:lvlText w:val=""/>
+      <w:lvlJc w:val="left"/>
+      <w:pPr>
+        <w:ind w:left="6480" w:hanging="360"/>
+      </w:pPr>
+      <w:rPr>
+        <w:rFonts w:ascii="Wingdings" w:hAnsi="Wingdings" w:hint="default"/>
+      </w:rPr>
+    </w:lvl>
+  </w:abstractNum>
+  <w:num w:numId="1">
+    <w:abstractNumId w:val="0"/>
+  </w:num>
+</w:numbering>
 </file>
 
 <file path=word/styles.xml><?xml version="1.0" encoding="utf-8"?>
@@ -707,6 +1631,29 @@
     <w:qFormat/>
     <w:rsid w:val="001E6F5F"/>
   </w:style>
+  <w:style w:type="paragraph" w:styleId="Heading1">
+    <w:name w:val="heading 1"/>
+    <w:basedOn w:val="Normal"/>
+    <w:next w:val="Normal"/>
+    <w:link w:val="Heading1Char"/>
+    <w:uiPriority w:val="9"/>
+    <w:qFormat/>
+    <w:rsid w:val="000A1891"/>
+    <w:pPr>
+      <w:keepNext/>
+      <w:keepLines/>
+      <w:spacing w:before="480" w:after="0"/>
+      <w:outlineLvl w:val="0"/>
+    </w:pPr>
+    <w:rPr>
+      <w:rFonts w:asciiTheme="majorHAnsi" w:eastAsiaTheme="majorEastAsia" w:hAnsiTheme="majorHAnsi" w:cstheme="majorBidi"/>
+      <w:b/>
+      <w:bCs/>
+      <w:color w:val="365F91" w:themeColor="accent1" w:themeShade="BF"/>
+      <w:sz w:val="28"/>
+      <w:szCs w:val="28"/>
+    </w:rPr>
+  </w:style>
   <w:style w:type="character" w:default="1" w:styleId="DefaultParagraphFont">
     <w:name w:val="Default Paragraph Font"/>
     <w:uiPriority w:val="1"/>
@@ -764,6 +1711,103 @@
       <w:sz w:val="16"/>
       <w:szCs w:val="16"/>
     </w:rPr>
+  </w:style>
+  <w:style w:type="character" w:customStyle="1" w:styleId="Heading1Char">
+    <w:name w:val="Heading 1 Char"/>
+    <w:basedOn w:val="DefaultParagraphFont"/>
+    <w:link w:val="Heading1"/>
+    <w:uiPriority w:val="9"/>
+    <w:rsid w:val="000A1891"/>
+    <w:rPr>
+      <w:rFonts w:asciiTheme="majorHAnsi" w:eastAsiaTheme="majorEastAsia" w:hAnsiTheme="majorHAnsi" w:cstheme="majorBidi"/>
+      <w:b/>
+      <w:bCs/>
+      <w:color w:val="365F91" w:themeColor="accent1" w:themeShade="BF"/>
+      <w:sz w:val="28"/>
+      <w:szCs w:val="28"/>
+    </w:rPr>
+  </w:style>
+  <w:style w:type="paragraph" w:styleId="TOC1">
+    <w:name w:val="toc 1"/>
+    <w:basedOn w:val="Normal"/>
+    <w:next w:val="Normal"/>
+    <w:autoRedefine/>
+    <w:uiPriority w:val="39"/>
+    <w:unhideWhenUsed/>
+    <w:rsid w:val="000A1891"/>
+    <w:pPr>
+      <w:spacing w:after="100"/>
+    </w:pPr>
+  </w:style>
+  <w:style w:type="character" w:styleId="Hyperlink">
+    <w:name w:val="Hyperlink"/>
+    <w:basedOn w:val="DefaultParagraphFont"/>
+    <w:uiPriority w:val="99"/>
+    <w:unhideWhenUsed/>
+    <w:rsid w:val="000A1891"/>
+    <w:rPr>
+      <w:color w:val="0000FF" w:themeColor="hyperlink"/>
+      <w:u w:val="single"/>
+    </w:rPr>
+  </w:style>
+  <w:style w:type="paragraph" w:styleId="ListParagraph">
+    <w:name w:val="List Paragraph"/>
+    <w:basedOn w:val="Normal"/>
+    <w:uiPriority w:val="34"/>
+    <w:qFormat/>
+    <w:rsid w:val="003B5FDC"/>
+    <w:pPr>
+      <w:ind w:left="720"/>
+      <w:contextualSpacing/>
+    </w:pPr>
+  </w:style>
+  <w:style w:type="paragraph" w:styleId="Header">
+    <w:name w:val="header"/>
+    <w:basedOn w:val="Normal"/>
+    <w:link w:val="HeaderChar"/>
+    <w:uiPriority w:val="99"/>
+    <w:semiHidden/>
+    <w:unhideWhenUsed/>
+    <w:rsid w:val="00EB25E2"/>
+    <w:pPr>
+      <w:tabs>
+        <w:tab w:val="center" w:pos="4680"/>
+        <w:tab w:val="right" w:pos="9360"/>
+      </w:tabs>
+      <w:spacing w:after="0" w:line="240" w:lineRule="auto"/>
+    </w:pPr>
+  </w:style>
+  <w:style w:type="character" w:customStyle="1" w:styleId="HeaderChar">
+    <w:name w:val="Header Char"/>
+    <w:basedOn w:val="DefaultParagraphFont"/>
+    <w:link w:val="Header"/>
+    <w:uiPriority w:val="99"/>
+    <w:semiHidden/>
+    <w:rsid w:val="00EB25E2"/>
+  </w:style>
+  <w:style w:type="paragraph" w:styleId="Footer">
+    <w:name w:val="footer"/>
+    <w:basedOn w:val="Normal"/>
+    <w:link w:val="FooterChar"/>
+    <w:uiPriority w:val="99"/>
+    <w:semiHidden/>
+    <w:unhideWhenUsed/>
+    <w:rsid w:val="00EB25E2"/>
+    <w:pPr>
+      <w:tabs>
+        <w:tab w:val="center" w:pos="4680"/>
+        <w:tab w:val="right" w:pos="9360"/>
+      </w:tabs>
+      <w:spacing w:after="0" w:line="240" w:lineRule="auto"/>
+    </w:pPr>
+  </w:style>
+  <w:style w:type="character" w:customStyle="1" w:styleId="FooterChar">
+    <w:name w:val="Footer Char"/>
+    <w:basedOn w:val="DefaultParagraphFont"/>
+    <w:link w:val="Footer"/>
+    <w:uiPriority w:val="99"/>
+    <w:semiHidden/>
+    <w:rsid w:val="00EB25E2"/>
   </w:style>
 </w:styles>
 </file>
@@ -1049,4 +2093,16 @@
   <a:objectDefaults/>
   <a:extraClrSchemeLst/>
 </a:theme>
+</file>
+
+<file path=customXml/item1.xml><?xml version="1.0" encoding="utf-8"?>
+<b:Sources xmlns:b="http://schemas.openxmlformats.org/officeDocument/2006/bibliography" xmlns="http://schemas.openxmlformats.org/officeDocument/2006/bibliography" SelectedStyle="\APA.XSL" StyleName="APA Fifth Edition"/>
+</file>
+
+<file path=customXml/itemProps1.xml><?xml version="1.0" encoding="utf-8"?>
+<ds:datastoreItem xmlns:ds="http://schemas.openxmlformats.org/officeDocument/2006/customXml" ds:itemID="{2BB3F8B8-A15C-4FF6-80BA-0B662BD012FD}">
+  <ds:schemaRefs>
+    <ds:schemaRef ds:uri="http://schemas.openxmlformats.org/officeDocument/2006/bibliography"/>
+  </ds:schemaRefs>
+</ds:datastoreItem>
 </file>
</xml_diff>